<commit_message>
Resume and cover letter Interview Solutions.
</commit_message>
<xml_diff>
--- a/JAVA Developer Subhransu .docx
+++ b/JAVA Developer Subhransu .docx
@@ -1517,6 +1517,7 @@
                                 <w:lang w:val="en-US"/>
                               </w:rPr>
                             </w:pPr>
+                            <w:bookmarkStart w:id="0" w:name="_GoBack"/>
                             <w:r>
                               <w:rPr>
                                 <w:rFonts w:ascii="Arial" w:eastAsia="Apple SD Gothic Neo" w:hAnsi="Arial" w:cs="Arial"/>
@@ -1537,9 +1538,10 @@
                                 <w:szCs w:val="25"/>
                                 <w:lang w:val="en-US"/>
                               </w:rPr>
-                              <w:t>SOLUTION PVT LTD</w:t>
+                              <w:t>TECHNOLOGIES</w:t>
                             </w:r>
                           </w:p>
+                          <w:bookmarkEnd w:id="0"/>
                         </w:txbxContent>
                       </wps:txbx>
                       <wps:bodyPr rot="0" spcFirstLastPara="0" vertOverflow="overflow" horzOverflow="overflow" vert="horz" wrap="square" lIns="91440" tIns="45720" rIns="91440" bIns="45720" numCol="1" spcCol="0" rtlCol="0" fromWordArt="0" anchor="t" anchorCtr="0" forceAA="0" compatLnSpc="1">
@@ -1562,7 +1564,11 @@
           </mc:Choice>
           <mc:Fallback>
             <w:pict>
-              <v:shape w14:anchorId="55D81D1E" id="Text Box 25" o:spid="_x0000_s1032" type="#_x0000_t202" style="position:absolute;margin-left:219.65pt;margin-top:288.75pt;width:189.4pt;height:26.1pt;z-index:251679744;visibility:visible;mso-wrap-style:square;mso-width-percent:0;mso-height-percent:0;mso-wrap-distance-left:9pt;mso-wrap-distance-top:0;mso-wrap-distance-right:9pt;mso-wrap-distance-bottom:0;mso-position-horizontal:absolute;mso-position-horizontal-relative:text;mso-position-vertical:absolute;mso-position-vertical-relative:text;mso-width-percent:0;mso-height-percent:0;mso-width-relative:margin;mso-height-relative:margin;v-text-anchor:top" o:gfxdata="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" filled="f" stroked="f">
+              <v:shapetype w14:anchorId="55D81D1E" id="_x0000_t202" coordsize="21600,21600" o:spt="202" path="m0,0l0,21600,21600,21600,21600,0xe">
+                <v:stroke joinstyle="miter"/>
+                <v:path gradientshapeok="t" o:connecttype="rect"/>
+              </v:shapetype>
+              <v:shape id="Text Box 25" o:spid="_x0000_s1032" type="#_x0000_t202" style="position:absolute;margin-left:219.65pt;margin-top:288.75pt;width:189.4pt;height:26.1pt;z-index:251679744;visibility:visible;mso-wrap-style:square;mso-width-percent:0;mso-height-percent:0;mso-wrap-distance-left:9pt;mso-wrap-distance-top:0;mso-wrap-distance-right:9pt;mso-wrap-distance-bottom:0;mso-position-horizontal:absolute;mso-position-horizontal-relative:text;mso-position-vertical:absolute;mso-position-vertical-relative:text;mso-width-percent:0;mso-height-percent:0;mso-width-relative:margin;mso-height-relative:margin;v-text-anchor:top" o:gfxdata="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" filled="f" stroked="f">
                 <v:textbox>
                   <w:txbxContent>
                     <w:p>
@@ -1576,6 +1582,7 @@
                           <w:lang w:val="en-US"/>
                         </w:rPr>
                       </w:pPr>
+                      <w:bookmarkStart w:id="1" w:name="_GoBack"/>
                       <w:r>
                         <w:rPr>
                           <w:rFonts w:ascii="Arial" w:eastAsia="Apple SD Gothic Neo" w:hAnsi="Arial" w:cs="Arial"/>
@@ -1596,9 +1603,10 @@
                           <w:szCs w:val="25"/>
                           <w:lang w:val="en-US"/>
                         </w:rPr>
-                        <w:t>SOLUTION PVT LTD</w:t>
+                        <w:t>TECHNOLOGIES</w:t>
                       </w:r>
                     </w:p>
+                    <w:bookmarkEnd w:id="1"/>
                   </w:txbxContent>
                 </v:textbox>
                 <w10:wrap type="square"/>
@@ -3952,8 +3960,6 @@
                               </w:rPr>
                               <w:t xml:space="preserve">I have </w:t>
                             </w:r>
-                            <w:bookmarkStart w:id="0" w:name="_GoBack"/>
-                            <w:bookmarkEnd w:id="0"/>
                             <w:r>
                               <w:rPr>
                                 <w:rFonts w:ascii="Open Sans" w:hAnsi="Open Sans" w:cs="Times New Roman"/>
@@ -8590,7 +8596,7 @@
 </file>
 
 <file path=customXml/itemProps1.xml><?xml version="1.0" encoding="utf-8"?>
-<ds:datastoreItem xmlns:ds="http://schemas.openxmlformats.org/officeDocument/2006/customXml" ds:itemID="{11FBC036-5C6B-7B42-A5F9-60082FFB1E1C}">
+<ds:datastoreItem xmlns:ds="http://schemas.openxmlformats.org/officeDocument/2006/customXml" ds:itemID="{D3903153-6201-AA49-A42B-50C05D81897D}">
   <ds:schemaRefs>
     <ds:schemaRef ds:uri="http://schemas.openxmlformats.org/officeDocument/2006/bibliography"/>
   </ds:schemaRefs>

</xml_diff>